<commit_message>
Version complete use cases diagram (template, scenarios...). GL52
</commit_message>
<xml_diff>
--- a/GL52/Projet/Document_specification.docx
+++ b/GL52/Projet/Document_specification.docx
@@ -10,6 +10,7 @@
           <w:docPartUnique/>
         </w:docPartObj>
       </w:sdtPr>
+      <w:sdtEndPr/>
       <w:sdtContent>
         <w:p>
           <w:r>
@@ -291,13 +292,13 @@
             <mc:AlternateContent>
               <mc:Choice Requires="wps">
                 <w:drawing>
-                  <wp:anchor distT="45720" distB="45720" distL="114300" distR="114300" simplePos="0" relativeHeight="251666432" behindDoc="0" locked="0" layoutInCell="1" allowOverlap="1">
+                  <wp:anchor distT="45720" distB="45720" distL="114300" distR="114300" simplePos="0" relativeHeight="251666432" behindDoc="0" locked="0" layoutInCell="1" allowOverlap="1" wp14:anchorId="31D46F16" wp14:editId="3DB65F82">
                     <wp:simplePos x="0" y="0"/>
                     <wp:positionH relativeFrom="margin">
                       <wp:posOffset>-381000</wp:posOffset>
                     </wp:positionH>
                     <wp:positionV relativeFrom="paragraph">
-                      <wp:posOffset>7503795</wp:posOffset>
+                      <wp:posOffset>8225155</wp:posOffset>
                     </wp:positionV>
                     <wp:extent cx="2933700" cy="342900"/>
                     <wp:effectExtent l="0" t="0" r="19050" b="19050"/>
@@ -390,11 +391,11 @@
               </mc:Choice>
               <mc:Fallback>
                 <w:pict>
-                  <v:shapetype id="_x0000_t202" coordsize="21600,21600" o:spt="202" path="m,l,21600r21600,l21600,xe">
+                  <v:shapetype w14:anchorId="31D46F16" id="_x0000_t202" coordsize="21600,21600" o:spt="202" path="m,l,21600r21600,l21600,xe">
                     <v:stroke joinstyle="miter"/>
                     <v:path gradientshapeok="t" o:connecttype="rect"/>
                   </v:shapetype>
-                  <v:shape id="Text Box 2" o:spid="_x0000_s1026" type="#_x0000_t202" style="position:absolute;left:0;text-align:left;margin-left:-30pt;margin-top:590.85pt;width:231pt;height:27pt;z-index:251666432;visibility:visible;mso-wrap-style:square;mso-width-percent:0;mso-height-percent:0;mso-wrap-distance-left:9pt;mso-wrap-distance-top:3.6pt;mso-wrap-distance-right:9pt;mso-wrap-distance-bottom:3.6pt;mso-position-horizontal:absolute;mso-position-horizontal-relative:margin;mso-position-vertical:absolute;mso-position-vertical-relative:text;mso-width-percent:0;mso-height-percent:0;mso-width-relative:margin;mso-height-relative:margin;v-text-anchor:top" o:gfxdata="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" strokecolor="white [3212]">
+                  <v:shape id="Text Box 2" o:spid="_x0000_s1026" type="#_x0000_t202" style="position:absolute;left:0;text-align:left;margin-left:-30pt;margin-top:647.65pt;width:231pt;height:27pt;z-index:251666432;visibility:visible;mso-wrap-style:square;mso-width-percent:0;mso-height-percent:0;mso-wrap-distance-left:9pt;mso-wrap-distance-top:3.6pt;mso-wrap-distance-right:9pt;mso-wrap-distance-bottom:3.6pt;mso-position-horizontal:absolute;mso-position-horizontal-relative:margin;mso-position-vertical:absolute;mso-position-vertical-relative:text;mso-width-percent:0;mso-height-percent:0;mso-width-relative:margin;mso-height-relative:margin;v-text-anchor:top" o:gfxdata="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" strokecolor="white [3212]">
                     <v:textbox>
                       <w:txbxContent>
                         <w:p>
@@ -450,13 +451,13 @@
             <mc:AlternateContent>
               <mc:Choice Requires="wps">
                 <w:drawing>
-                  <wp:anchor distT="0" distB="0" distL="114300" distR="114300" simplePos="0" relativeHeight="251660288" behindDoc="0" locked="0" layoutInCell="1" allowOverlap="1" wp14:anchorId="3D325AF3" wp14:editId="4FD7E602">
+                  <wp:anchor distT="0" distB="0" distL="114300" distR="114300" simplePos="0" relativeHeight="251660288" behindDoc="0" locked="0" layoutInCell="1" allowOverlap="1" wp14:anchorId="06F92E5B" wp14:editId="20741C6C">
                     <wp:simplePos x="0" y="0"/>
                     <wp:positionH relativeFrom="margin">
-                      <wp:posOffset>2329180</wp:posOffset>
+                      <wp:posOffset>2738755</wp:posOffset>
                     </wp:positionH>
                     <wp:positionV relativeFrom="page">
-                      <wp:posOffset>8305800</wp:posOffset>
+                      <wp:posOffset>9077325</wp:posOffset>
                     </wp:positionV>
                     <wp:extent cx="4104640" cy="914400"/>
                     <wp:effectExtent l="0" t="0" r="0" b="6985"/>
@@ -575,8 +576,29 @@
                                       <w14:round/>
                                     </w14:textOutline>
                                   </w:rPr>
-                                  <w:t>Damien Wintz</w:t>
+                                  <w:t xml:space="preserve">Damien </w:t>
                                 </w:r>
+                                <w:proofErr w:type="spellStart"/>
+                                <w:r>
+                                  <w:rPr>
+                                    <w:color w:val="000000" w:themeColor="text1"/>
+                                    <w:sz w:val="32"/>
+                                    <w:szCs w:val="28"/>
+                                    <w:lang w:val="fr-FR"/>
+                                    <w14:shadow w14:blurRad="38100" w14:dist="19050" w14:dir="2700000" w14:sx="100000" w14:sy="100000" w14:kx="0" w14:ky="0" w14:algn="tl">
+                                      <w14:schemeClr w14:val="dk1">
+                                        <w14:alpha w14:val="60000"/>
+                                      </w14:schemeClr>
+                                    </w14:shadow>
+                                    <w14:textOutline w14:w="0" w14:cap="flat" w14:cmpd="sng" w14:algn="ctr">
+                                      <w14:noFill/>
+                                      <w14:prstDash w14:val="solid"/>
+                                      <w14:round/>
+                                    </w14:textOutline>
+                                  </w:rPr>
+                                  <w:t>Wintz</w:t>
+                                </w:r>
+                                <w:proofErr w:type="spellEnd"/>
                               </w:p>
                               <w:p>
                                 <w:pPr>
@@ -611,7 +633,7 @@
               </mc:Choice>
               <mc:Fallback>
                 <w:pict>
-                  <v:shape w14:anchorId="3D325AF3" id="Text Box 152" o:spid="_x0000_s1027" type="#_x0000_t202" style="position:absolute;left:0;text-align:left;margin-left:183.4pt;margin-top:654pt;width:323.2pt;height:1in;z-index:251660288;visibility:visible;mso-wrap-style:square;mso-width-percent:0;mso-height-percent:92;mso-wrap-distance-left:9pt;mso-wrap-distance-top:0;mso-wrap-distance-right:9pt;mso-wrap-distance-bottom:0;mso-position-horizontal:absolute;mso-position-horizontal-relative:margin;mso-position-vertical:absolute;mso-position-vertical-relative:page;mso-width-percent:0;mso-height-percent:92;mso-width-relative:page;mso-height-relative:page;v-text-anchor:bottom" o:gfxdata="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" filled="f" stroked="f" strokeweight=".5pt">
+                  <v:shape w14:anchorId="06F92E5B" id="Text Box 152" o:spid="_x0000_s1027" type="#_x0000_t202" style="position:absolute;left:0;text-align:left;margin-left:215.65pt;margin-top:714.75pt;width:323.2pt;height:1in;z-index:251660288;visibility:visible;mso-wrap-style:square;mso-width-percent:0;mso-height-percent:92;mso-wrap-distance-left:9pt;mso-wrap-distance-top:0;mso-wrap-distance-right:9pt;mso-wrap-distance-bottom:0;mso-position-horizontal:absolute;mso-position-horizontal-relative:margin;mso-position-vertical:absolute;mso-position-vertical-relative:page;mso-width-percent:0;mso-height-percent:92;mso-width-relative:page;mso-height-relative:page;v-text-anchor:bottom" o:gfxdata="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" filled="f" stroked="f" strokeweight=".5pt">
                     <v:textbox inset="126pt,0,54pt,0">
                       <w:txbxContent>
                         <w:p>
@@ -692,8 +714,29 @@
                                 <w14:round/>
                               </w14:textOutline>
                             </w:rPr>
-                            <w:t>Damien Wintz</w:t>
+                            <w:t xml:space="preserve">Damien </w:t>
                           </w:r>
+                          <w:proofErr w:type="spellStart"/>
+                          <w:r>
+                            <w:rPr>
+                              <w:color w:val="000000" w:themeColor="text1"/>
+                              <w:sz w:val="32"/>
+                              <w:szCs w:val="28"/>
+                              <w:lang w:val="fr-FR"/>
+                              <w14:shadow w14:blurRad="38100" w14:dist="19050" w14:dir="2700000" w14:sx="100000" w14:sy="100000" w14:kx="0" w14:ky="0" w14:algn="tl">
+                                <w14:schemeClr w14:val="dk1">
+                                  <w14:alpha w14:val="60000"/>
+                                </w14:schemeClr>
+                              </w14:shadow>
+                              <w14:textOutline w14:w="0" w14:cap="flat" w14:cmpd="sng" w14:algn="ctr">
+                                <w14:noFill/>
+                                <w14:prstDash w14:val="solid"/>
+                                <w14:round/>
+                              </w14:textOutline>
+                            </w:rPr>
+                            <w:t>Wintz</w:t>
+                          </w:r>
+                          <w:proofErr w:type="spellEnd"/>
                         </w:p>
                         <w:p>
                           <w:pPr>
@@ -928,6 +971,7 @@
                                     <w:dataBinding w:prefixMappings="xmlns:ns0='http://purl.org/dc/elements/1.1/' xmlns:ns1='http://schemas.openxmlformats.org/package/2006/metadata/core-properties' " w:xpath="/ns1:coreProperties[1]/ns0:title[1]" w:storeItemID="{6C3C8BC8-F283-45AE-878A-BAB7291924A1}"/>
                                     <w:text w:multiLine="1"/>
                                   </w:sdtPr>
+                                  <w:sdtEndPr/>
                                   <w:sdtContent>
                                     <w:r>
                                       <w:rPr>
@@ -974,6 +1018,7 @@
                                   <w:dataBinding w:prefixMappings="xmlns:ns0='http://purl.org/dc/elements/1.1/' xmlns:ns1='http://schemas.openxmlformats.org/package/2006/metadata/core-properties' " w:xpath="/ns1:coreProperties[1]/ns0:subject[1]" w:storeItemID="{6C3C8BC8-F283-45AE-878A-BAB7291924A1}"/>
                                   <w:text/>
                                 </w:sdtPr>
+                                <w:sdtEndPr/>
                                 <w:sdtContent>
                                   <w:p>
                                     <w:pPr>
@@ -1277,16 +1322,33 @@
     </w:p>
     <w:p/>
     <w:p>
-      <w:r>
+      <w:pPr>
+        <w:rPr>
+          <w:sz w:val="26"/>
+          <w:szCs w:val="26"/>
+        </w:rPr>
+      </w:pPr>
+      <w:r>
+        <w:rPr>
+          <w:sz w:val="26"/>
+          <w:szCs w:val="26"/>
+        </w:rPr>
         <w:t>Le but de ce document est de spécifier les différents éléments nécessaires à la réalisation d’une interface graphique destinée au laboratoire SET (Systèmes et Transports) situé à Belfort.</w:t>
       </w:r>
     </w:p>
     <w:p>
-      <w:r>
-        <w:t xml:space="preserve">Cette interface graphique s’intégrera dans un projet du laboratoire consistant à réaliser une application permettant à l’aide de données géographiques et GPS de situer en temps réel un bus sur </w:t>
-      </w:r>
-      <w:r>
-        <w:t>la carte du réseau routier de Belfort. Cette application se décomposera en plusieurs parties et nous sommes chargés de spécifié la partie correspondant à l’interface graphique. L’application sera développée en deux versions, la première, sera implémentée dans le système embarqué des bus et consistera à afficher la position de son bus sur la carte et pouvoir se déplacer sur cette dernière. La deuxième version de l’application sera une version mise à la disposition de l’utilisateur qui souhaitera pouvoir paramétrer l’application (en chargeant une autre carte par exemple).</w:t>
+      <w:pPr>
+        <w:rPr>
+          <w:sz w:val="26"/>
+          <w:szCs w:val="26"/>
+        </w:rPr>
+      </w:pPr>
+      <w:r>
+        <w:rPr>
+          <w:sz w:val="26"/>
+          <w:szCs w:val="26"/>
+        </w:rPr>
+        <w:t>Cette interface graphique s’intégrera dans un projet du laboratoire consistant à réaliser une application permettant à l’aide de données géographiques et GPS de situer en temps réel un bus sur la carte du réseau routier de Belfort. Cette application se décomposera en plusieurs parties et nous sommes chargés de spécifié la partie correspondant à l’interface graphique. L’application sera développée en deux versions, la première, sera implémentée dans le système embarqué des bus et consistera à afficher la position de son bus sur la carte et pouvoir se déplacer sur cette dernière. La deuxième version de l’application sera une version mise à la disposition de l’utilisateur qui souhaitera pouvoir paramétrer l’application (en chargeant une autre carte par exemple).</w:t>
       </w:r>
     </w:p>
     <w:p/>
@@ -1301,48 +1363,205 @@
     </w:p>
     <w:p/>
     <w:p>
-      <w:r>
+      <w:pPr>
+        <w:rPr>
+          <w:sz w:val="26"/>
+          <w:szCs w:val="26"/>
+        </w:rPr>
+      </w:pPr>
+      <w:r>
+        <w:rPr>
+          <w:sz w:val="26"/>
+          <w:szCs w:val="26"/>
+        </w:rPr>
         <w:t>Ce projet comprend un certain nombre de termes techniques que nous al</w:t>
       </w:r>
       <w:r>
+        <w:rPr>
+          <w:sz w:val="26"/>
+          <w:szCs w:val="26"/>
+        </w:rPr>
         <w:t>lons définir.</w:t>
       </w:r>
     </w:p>
     <w:p>
-      <w:r>
-        <w:t>Tout d’abord, les fichiers représentant les cartes sont au format Shapefile. Ce format est issu des systèmes d’informations géographiques abrégé en SIG. Un SIG est conçu pour recueillir, stocker, traiter, analyser et gérer des données spatiales et géographiques. Le format Shapefile, initialement développé par ESRI (</w:t>
-      </w:r>
-      <w:r>
-        <w:t>Environmental Systems Research Institute</w:t>
-      </w:r>
-      <w:r>
+      <w:pPr>
+        <w:rPr>
+          <w:sz w:val="26"/>
+          <w:szCs w:val="26"/>
+        </w:rPr>
+      </w:pPr>
+      <w:r>
+        <w:rPr>
+          <w:sz w:val="26"/>
+          <w:szCs w:val="26"/>
+        </w:rPr>
+        <w:t xml:space="preserve">Tout d’abord, les fichiers représentant les cartes sont au format </w:t>
+      </w:r>
+      <w:proofErr w:type="spellStart"/>
+      <w:r>
+        <w:rPr>
+          <w:sz w:val="26"/>
+          <w:szCs w:val="26"/>
+        </w:rPr>
+        <w:t>Shapefile</w:t>
+      </w:r>
+      <w:proofErr w:type="spellEnd"/>
+      <w:r>
+        <w:rPr>
+          <w:sz w:val="26"/>
+          <w:szCs w:val="26"/>
+        </w:rPr>
+        <w:t xml:space="preserve">. Ce format est issu des systèmes d’informations géographiques abrégé en SIG. Un SIG est conçu pour recueillir, stocker, traiter, analyser et gérer des données spatiales et géographiques. Le format </w:t>
+      </w:r>
+      <w:proofErr w:type="spellStart"/>
+      <w:r>
+        <w:rPr>
+          <w:sz w:val="26"/>
+          <w:szCs w:val="26"/>
+        </w:rPr>
+        <w:t>Shapefile</w:t>
+      </w:r>
+      <w:proofErr w:type="spellEnd"/>
+      <w:r>
+        <w:rPr>
+          <w:sz w:val="26"/>
+          <w:szCs w:val="26"/>
+        </w:rPr>
+        <w:t>, initialement développé par ESRI (</w:t>
+      </w:r>
+      <w:proofErr w:type="spellStart"/>
+      <w:r>
+        <w:rPr>
+          <w:sz w:val="26"/>
+          <w:szCs w:val="26"/>
+        </w:rPr>
+        <w:t>Environmental</w:t>
+      </w:r>
+      <w:proofErr w:type="spellEnd"/>
+      <w:r>
+        <w:rPr>
+          <w:sz w:val="26"/>
+          <w:szCs w:val="26"/>
+        </w:rPr>
+        <w:t xml:space="preserve"> </w:t>
+      </w:r>
+      <w:proofErr w:type="spellStart"/>
+      <w:r>
+        <w:rPr>
+          <w:sz w:val="26"/>
+          <w:szCs w:val="26"/>
+        </w:rPr>
+        <w:t>Systems</w:t>
+      </w:r>
+      <w:proofErr w:type="spellEnd"/>
+      <w:r>
+        <w:rPr>
+          <w:sz w:val="26"/>
+          <w:szCs w:val="26"/>
+        </w:rPr>
+        <w:t xml:space="preserve"> </w:t>
+      </w:r>
+      <w:proofErr w:type="spellStart"/>
+      <w:r>
+        <w:rPr>
+          <w:sz w:val="26"/>
+          <w:szCs w:val="26"/>
+        </w:rPr>
+        <w:t>Research</w:t>
+      </w:r>
+      <w:proofErr w:type="spellEnd"/>
+      <w:r>
+        <w:rPr>
+          <w:sz w:val="26"/>
+          <w:szCs w:val="26"/>
+        </w:rPr>
+        <w:t xml:space="preserve"> Institute</w:t>
+      </w:r>
+      <w:r>
+        <w:rPr>
+          <w:sz w:val="26"/>
+          <w:szCs w:val="26"/>
+        </w:rPr>
         <w:t>, entreprise leader dans les SIG</w:t>
       </w:r>
       <w:r>
+        <w:rPr>
+          <w:sz w:val="26"/>
+          <w:szCs w:val="26"/>
+        </w:rPr>
         <w:t xml:space="preserve">), est aujourd’hui devenu un standard utilisé par la plupart des </w:t>
       </w:r>
       <w:r>
+        <w:rPr>
+          <w:sz w:val="26"/>
+          <w:szCs w:val="26"/>
+        </w:rPr>
         <w:t>logiciels de cartographie.</w:t>
       </w:r>
       <w:r>
+        <w:rPr>
+          <w:sz w:val="26"/>
+          <w:szCs w:val="26"/>
+        </w:rPr>
         <w:t xml:space="preserve"> U</w:t>
       </w:r>
       <w:r>
-        <w:t>n fichier  Shapefile contient les informations liées à la géométrie des objets (routes, lacs, rivières…)</w:t>
-      </w:r>
-      <w:r>
+        <w:rPr>
+          <w:sz w:val="26"/>
+          <w:szCs w:val="26"/>
+        </w:rPr>
+        <w:t xml:space="preserve">n fichier  </w:t>
+      </w:r>
+      <w:proofErr w:type="spellStart"/>
+      <w:r>
+        <w:rPr>
+          <w:sz w:val="26"/>
+          <w:szCs w:val="26"/>
+        </w:rPr>
+        <w:t>Shapefile</w:t>
+      </w:r>
+      <w:proofErr w:type="spellEnd"/>
+      <w:r>
+        <w:rPr>
+          <w:sz w:val="26"/>
+          <w:szCs w:val="26"/>
+        </w:rPr>
+        <w:t xml:space="preserve"> contient les informations liées à la géométrie des objets (routes, lacs, rivières…)</w:t>
+      </w:r>
+      <w:r>
+        <w:rPr>
+          <w:sz w:val="26"/>
+          <w:szCs w:val="26"/>
+        </w:rPr>
         <w:t>.</w:t>
       </w:r>
       <w:r>
+        <w:rPr>
+          <w:sz w:val="26"/>
+          <w:szCs w:val="26"/>
+        </w:rPr>
         <w:t xml:space="preserve"> Ces géométries peuvent être des points, des lignes ou des polygones.</w:t>
       </w:r>
       <w:r>
+        <w:rPr>
+          <w:sz w:val="26"/>
+          <w:szCs w:val="26"/>
+        </w:rPr>
         <w:t xml:space="preserve"> Il est également </w:t>
       </w:r>
       <w:r>
+        <w:rPr>
+          <w:sz w:val="26"/>
+          <w:szCs w:val="26"/>
+        </w:rPr>
         <w:t>accompagné</w:t>
       </w:r>
       <w:r>
+        <w:rPr>
+          <w:sz w:val="26"/>
+          <w:szCs w:val="26"/>
+        </w:rPr>
         <w:t xml:space="preserve"> de deux autres fichiers :</w:t>
       </w:r>
     </w:p>
@@ -1353,14 +1572,46 @@
           <w:ilvl w:val="0"/>
           <w:numId w:val="4"/>
         </w:numPr>
-      </w:pPr>
-      <w:r>
-        <w:t xml:space="preserve">Un fichier avec l’extension .shx </w:t>
-      </w:r>
-      <w:r>
+        <w:rPr>
+          <w:sz w:val="26"/>
+          <w:szCs w:val="26"/>
+        </w:rPr>
+      </w:pPr>
+      <w:r>
+        <w:rPr>
+          <w:sz w:val="26"/>
+          <w:szCs w:val="26"/>
+        </w:rPr>
+        <w:t>Un fichier avec l’extension .</w:t>
+      </w:r>
+      <w:proofErr w:type="spellStart"/>
+      <w:r>
+        <w:rPr>
+          <w:sz w:val="26"/>
+          <w:szCs w:val="26"/>
+        </w:rPr>
+        <w:t>shx</w:t>
+      </w:r>
+      <w:proofErr w:type="spellEnd"/>
+      <w:r>
+        <w:rPr>
+          <w:sz w:val="26"/>
+          <w:szCs w:val="26"/>
+        </w:rPr>
+        <w:t xml:space="preserve"> </w:t>
+      </w:r>
+      <w:r>
+        <w:rPr>
+          <w:sz w:val="26"/>
+          <w:szCs w:val="26"/>
+        </w:rPr>
         <w:t xml:space="preserve">(Shape Index) </w:t>
       </w:r>
       <w:r>
+        <w:rPr>
+          <w:sz w:val="26"/>
+          <w:szCs w:val="26"/>
+        </w:rPr>
         <w:t xml:space="preserve">qui </w:t>
       </w:r>
     </w:p>
@@ -1371,118 +1622,368 @@
           <w:ilvl w:val="0"/>
           <w:numId w:val="4"/>
         </w:numPr>
-      </w:pPr>
-      <w:r>
-        <w:t xml:space="preserve">Un fichier avec l’extension .dbf </w:t>
-      </w:r>
-      <w:r>
-        <w:t xml:space="preserve">(dBase File) </w:t>
-      </w:r>
-      <w:r>
+        <w:rPr>
+          <w:sz w:val="26"/>
+          <w:szCs w:val="26"/>
+        </w:rPr>
+      </w:pPr>
+      <w:r>
+        <w:rPr>
+          <w:sz w:val="26"/>
+          <w:szCs w:val="26"/>
+        </w:rPr>
+        <w:t>Un fichier avec l’extension .</w:t>
+      </w:r>
+      <w:proofErr w:type="spellStart"/>
+      <w:r>
+        <w:rPr>
+          <w:sz w:val="26"/>
+          <w:szCs w:val="26"/>
+        </w:rPr>
+        <w:t>dbf</w:t>
+      </w:r>
+      <w:proofErr w:type="spellEnd"/>
+      <w:r>
+        <w:rPr>
+          <w:sz w:val="26"/>
+          <w:szCs w:val="26"/>
+        </w:rPr>
+        <w:t xml:space="preserve"> </w:t>
+      </w:r>
+      <w:r>
+        <w:rPr>
+          <w:sz w:val="26"/>
+          <w:szCs w:val="26"/>
+        </w:rPr>
+        <w:t>(</w:t>
+      </w:r>
+      <w:proofErr w:type="spellStart"/>
+      <w:r>
+        <w:rPr>
+          <w:sz w:val="26"/>
+          <w:szCs w:val="26"/>
+        </w:rPr>
+        <w:t>dBase</w:t>
+      </w:r>
+      <w:proofErr w:type="spellEnd"/>
+      <w:r>
+        <w:rPr>
+          <w:sz w:val="26"/>
+          <w:szCs w:val="26"/>
+        </w:rPr>
+        <w:t xml:space="preserve"> File) </w:t>
+      </w:r>
+      <w:r>
+        <w:rPr>
+          <w:sz w:val="26"/>
+          <w:szCs w:val="26"/>
+        </w:rPr>
         <w:t xml:space="preserve">qui </w:t>
       </w:r>
     </w:p>
+    <w:p>
+      <w:pPr>
+        <w:rPr>
+          <w:sz w:val="26"/>
+          <w:szCs w:val="26"/>
+        </w:rPr>
+      </w:pPr>
+    </w:p>
+    <w:p>
+      <w:pPr>
+        <w:rPr>
+          <w:sz w:val="26"/>
+          <w:szCs w:val="26"/>
+        </w:rPr>
+      </w:pPr>
+      <w:r>
+        <w:rPr>
+          <w:sz w:val="26"/>
+          <w:szCs w:val="26"/>
+        </w:rPr>
+        <w:t xml:space="preserve">Le deuxième type de donnée est les données GPS. Ces dernières sont décrites par le système géodésique mondial WGS 84 (World </w:t>
+      </w:r>
+      <w:proofErr w:type="spellStart"/>
+      <w:r>
+        <w:rPr>
+          <w:sz w:val="26"/>
+          <w:szCs w:val="26"/>
+        </w:rPr>
+        <w:t>Geodetic</w:t>
+      </w:r>
+      <w:proofErr w:type="spellEnd"/>
+      <w:r>
+        <w:rPr>
+          <w:sz w:val="26"/>
+          <w:szCs w:val="26"/>
+        </w:rPr>
+        <w:t xml:space="preserve"> System 1984)</w:t>
+      </w:r>
+      <w:r>
+        <w:rPr>
+          <w:sz w:val="26"/>
+          <w:szCs w:val="26"/>
+        </w:rPr>
+        <w:t xml:space="preserve"> utilisé par les GPS (Global </w:t>
+      </w:r>
+      <w:proofErr w:type="spellStart"/>
+      <w:r>
+        <w:rPr>
+          <w:sz w:val="26"/>
+          <w:szCs w:val="26"/>
+        </w:rPr>
+        <w:t>Positioning</w:t>
+      </w:r>
+      <w:proofErr w:type="spellEnd"/>
+      <w:r>
+        <w:rPr>
+          <w:sz w:val="26"/>
+          <w:szCs w:val="26"/>
+        </w:rPr>
+        <w:t xml:space="preserve"> System)</w:t>
+      </w:r>
+      <w:r>
+        <w:rPr>
+          <w:sz w:val="26"/>
+          <w:szCs w:val="26"/>
+        </w:rPr>
+        <w:t xml:space="preserve">. Un système géodésique </w:t>
+      </w:r>
+      <w:r>
+        <w:rPr>
+          <w:sz w:val="26"/>
+          <w:szCs w:val="26"/>
+        </w:rPr>
+        <w:t xml:space="preserve">est une modélisation de la Terre afin d’exprimer des coordonnées </w:t>
+      </w:r>
+      <w:r>
+        <w:rPr>
+          <w:sz w:val="26"/>
+          <w:szCs w:val="26"/>
+        </w:rPr>
+        <w:t>géographiques</w:t>
+      </w:r>
+      <w:r>
+        <w:rPr>
+          <w:sz w:val="26"/>
+          <w:szCs w:val="26"/>
+        </w:rPr>
+        <w:t>.</w:t>
+      </w:r>
+      <w:r>
+        <w:rPr>
+          <w:sz w:val="26"/>
+          <w:szCs w:val="26"/>
+        </w:rPr>
+        <w:t xml:space="preserve"> Au niveau des cartes, le système de coordonnées utilisé en France est appelé Lamber</w:t>
+      </w:r>
+      <w:r>
+        <w:rPr>
+          <w:sz w:val="26"/>
+          <w:szCs w:val="26"/>
+        </w:rPr>
+        <w:t>t II étendu basé sur la projection conique conforme de Lambert (mathématicien français).</w:t>
+      </w:r>
+    </w:p>
+    <w:p>
+      <w:pPr>
+        <w:rPr>
+          <w:sz w:val="26"/>
+          <w:szCs w:val="26"/>
+        </w:rPr>
+      </w:pPr>
+    </w:p>
+    <w:p>
+      <w:pPr>
+        <w:rPr>
+          <w:sz w:val="26"/>
+          <w:szCs w:val="26"/>
+        </w:rPr>
+      </w:pPr>
+      <w:r>
+        <w:rPr>
+          <w:sz w:val="26"/>
+          <w:szCs w:val="26"/>
+        </w:rPr>
+        <w:t xml:space="preserve">L’interface graphique quant à elle sera réalisée à l’aide de SWT (Standard Widget </w:t>
+      </w:r>
+      <w:proofErr w:type="spellStart"/>
+      <w:r>
+        <w:rPr>
+          <w:sz w:val="26"/>
+          <w:szCs w:val="26"/>
+        </w:rPr>
+        <w:t>Toolkit</w:t>
+      </w:r>
+      <w:proofErr w:type="spellEnd"/>
+      <w:r>
+        <w:rPr>
+          <w:sz w:val="26"/>
+          <w:szCs w:val="26"/>
+        </w:rPr>
+        <w:t>). SWT est une bibliothèque graphique libre pour le langage de programmation Java offrant des composants graphiques et des utilitaires servant au développement d’interfaces graphiques.</w:t>
+      </w:r>
+      <w:r>
+        <w:rPr>
+          <w:sz w:val="26"/>
+          <w:szCs w:val="26"/>
+        </w:rPr>
+        <w:t xml:space="preserve"> L’EDI (Environnement</w:t>
+      </w:r>
+      <w:r>
+        <w:rPr>
+          <w:sz w:val="26"/>
+          <w:szCs w:val="26"/>
+        </w:rPr>
+        <w:t xml:space="preserve"> d</w:t>
+      </w:r>
+      <w:r>
+        <w:rPr>
+          <w:sz w:val="26"/>
+          <w:szCs w:val="26"/>
+        </w:rPr>
+        <w:t xml:space="preserve">e </w:t>
+      </w:r>
+      <w:r>
+        <w:rPr>
+          <w:sz w:val="26"/>
+          <w:szCs w:val="26"/>
+        </w:rPr>
+        <w:t>D</w:t>
+      </w:r>
+      <w:r>
+        <w:rPr>
+          <w:sz w:val="26"/>
+          <w:szCs w:val="26"/>
+        </w:rPr>
+        <w:t>éveloppement</w:t>
+      </w:r>
+      <w:r>
+        <w:rPr>
+          <w:sz w:val="26"/>
+          <w:szCs w:val="26"/>
+        </w:rPr>
+        <w:t xml:space="preserve"> Intégré ou IDE en anglais</w:t>
+      </w:r>
+      <w:r>
+        <w:rPr>
+          <w:sz w:val="26"/>
+          <w:szCs w:val="26"/>
+        </w:rPr>
+        <w:t>) Eclipse repose sur cette architecture.</w:t>
+      </w:r>
+    </w:p>
     <w:p/>
     <w:p>
-      <w:r>
-        <w:t>Le deuxième type de donnée est les données GPS. Ces dernières sont décrites par le système géodésique mondial WGS 84 (World Geodetic System 1984)</w:t>
-      </w:r>
-      <w:r>
-        <w:t xml:space="preserve"> utilisé par les GPS (Global Positioning System)</w:t>
-      </w:r>
-      <w:r>
-        <w:t xml:space="preserve">. Un système géodésique </w:t>
-      </w:r>
-      <w:r>
-        <w:t xml:space="preserve">est une modélisation de la Terre afin d’exprimer des coordonnées </w:t>
-      </w:r>
-      <w:r>
-        <w:t>géographiques</w:t>
-      </w:r>
-      <w:r>
-        <w:t>.</w:t>
-      </w:r>
-      <w:r>
-        <w:t xml:space="preserve"> Au niveau des cartes, le système de coordonnées utilisé en </w:t>
-      </w:r>
-      <w:r>
-        <w:lastRenderedPageBreak/>
-        <w:t>France est appelé Lamber</w:t>
-      </w:r>
-      <w:r>
-        <w:t>t II étendu basé sur la projection conique conforme de Lambert (mathématicien français).</w:t>
+      <w:pPr>
+        <w:pStyle w:val="Heading2"/>
+      </w:pPr>
+      <w:r>
+        <w:t>Présentation générale du document</w:t>
       </w:r>
     </w:p>
     <w:p/>
     <w:p>
-      <w:r>
-        <w:t>L’interface graphique quant à elle sera réalisée à l’aide de SWT (Standard Widget Toolkit). SWT est une bibliothèque graphique libre pour le langage de programmation Java offrant des composants graphiques et des utilitaires servant au développement d’interfaces graphiques.</w:t>
-      </w:r>
-      <w:r>
-        <w:t xml:space="preserve"> L’EDI (Environnement</w:t>
-      </w:r>
-      <w:r>
-        <w:t xml:space="preserve"> d</w:t>
-      </w:r>
-      <w:r>
-        <w:t xml:space="preserve">e </w:t>
-      </w:r>
-      <w:r>
-        <w:t>D</w:t>
-      </w:r>
-      <w:r>
-        <w:t>éveloppement</w:t>
-      </w:r>
-      <w:r>
-        <w:t xml:space="preserve"> Intégré ou IDE en anglais</w:t>
-      </w:r>
-      <w:r>
-        <w:t>) Eclipse repose sur cette architecture.</w:t>
-      </w:r>
-    </w:p>
-    <w:p/>
-    <w:p>
-      <w:pPr>
-        <w:pStyle w:val="Heading2"/>
-      </w:pPr>
-      <w:r>
-        <w:t>Présentation générale du document</w:t>
-      </w:r>
-    </w:p>
-    <w:p/>
-    <w:p>
-      <w:r>
+      <w:pPr>
+        <w:rPr>
+          <w:sz w:val="26"/>
+          <w:szCs w:val="26"/>
+        </w:rPr>
+      </w:pPr>
+      <w:r>
+        <w:rPr>
+          <w:sz w:val="26"/>
+          <w:szCs w:val="26"/>
+        </w:rPr>
         <w:t>Ce document sera constitué</w:t>
       </w:r>
       <w:r>
+        <w:rPr>
+          <w:sz w:val="26"/>
+          <w:szCs w:val="26"/>
+        </w:rPr>
         <w:t xml:space="preserve"> de plusieurs parties. Nous allons dans un premier temps effectuer une description générale du système, de son environnement et des acteurs qui vont l’utiliser</w:t>
       </w:r>
       <w:r>
+        <w:rPr>
+          <w:sz w:val="26"/>
+          <w:szCs w:val="26"/>
+        </w:rPr>
         <w:t xml:space="preserve"> tout en précisant les éventuelles contraintes de développement qui peuvent intervenir. </w:t>
       </w:r>
     </w:p>
     <w:p>
-      <w:r>
+      <w:pPr>
+        <w:rPr>
+          <w:sz w:val="26"/>
+          <w:szCs w:val="26"/>
+        </w:rPr>
+      </w:pPr>
+      <w:r>
+        <w:rPr>
+          <w:sz w:val="26"/>
+          <w:szCs w:val="26"/>
+        </w:rPr>
         <w:t>Dans un deuxième temps, nous allons décrire précisément quels sont les besoins fonctionnels et les cas d’utilisation du système.</w:t>
       </w:r>
     </w:p>
     <w:p>
-      <w:r>
+      <w:pPr>
+        <w:rPr>
+          <w:sz w:val="26"/>
+          <w:szCs w:val="26"/>
+        </w:rPr>
+      </w:pPr>
+      <w:r>
+        <w:rPr>
+          <w:sz w:val="26"/>
+          <w:szCs w:val="26"/>
+        </w:rPr>
         <w:t>Ensuite, nous allons spécifier via un modèle quelles sont les entités du système et quelles sont leurs relations.</w:t>
       </w:r>
     </w:p>
     <w:p>
-      <w:r>
+      <w:pPr>
+        <w:rPr>
+          <w:sz w:val="26"/>
+          <w:szCs w:val="26"/>
+        </w:rPr>
+      </w:pPr>
+      <w:r>
+        <w:rPr>
+          <w:sz w:val="26"/>
+          <w:szCs w:val="26"/>
+        </w:rPr>
         <w:t>Puis, nous allons détailler quelles sont les interfaces externes utilisé par le système.</w:t>
       </w:r>
     </w:p>
     <w:p>
-      <w:r>
+      <w:pPr>
+        <w:rPr>
+          <w:sz w:val="26"/>
+          <w:szCs w:val="26"/>
+        </w:rPr>
+      </w:pPr>
+      <w:r>
+        <w:rPr>
+          <w:sz w:val="26"/>
+          <w:szCs w:val="26"/>
+        </w:rPr>
         <w:t>Ensuite, nous spécifierons quels sont les besoins en performances de l’application.</w:t>
       </w:r>
     </w:p>
     <w:p>
-      <w:r>
+      <w:pPr>
+        <w:rPr>
+          <w:sz w:val="26"/>
+          <w:szCs w:val="26"/>
+        </w:rPr>
+      </w:pPr>
+      <w:r>
+        <w:rPr>
+          <w:sz w:val="26"/>
+          <w:szCs w:val="26"/>
+        </w:rPr>
         <w:t>Enfin, nous terminerons ce document par la définition des contraintes de développement de l’application à savoir, quelles sont les contraintes de fiabilité, de sécurité, de comportement du système, etc.</w:t>
       </w:r>
     </w:p>
@@ -1490,8 +1991,16 @@
       <w:pPr>
         <w:ind w:firstLine="0"/>
         <w:jc w:val="left"/>
-      </w:pPr>
-      <w:r>
+        <w:rPr>
+          <w:sz w:val="26"/>
+          <w:szCs w:val="26"/>
+        </w:rPr>
+      </w:pPr>
+      <w:r>
+        <w:rPr>
+          <w:sz w:val="26"/>
+          <w:szCs w:val="26"/>
+        </w:rPr>
         <w:br w:type="page"/>
       </w:r>
     </w:p>
@@ -1586,8 +2095,6 @@
       <w:r>
         <w:br w:type="page"/>
       </w:r>
-      <w:bookmarkStart w:id="0" w:name="_GoBack"/>
-      <w:bookmarkEnd w:id="0"/>
     </w:p>
     <w:p>
       <w:pPr>
@@ -1627,14 +2134,24 @@
           <w:ilvl w:val="0"/>
           <w:numId w:val="8"/>
         </w:numPr>
+        <w:rPr>
+          <w:sz w:val="26"/>
+          <w:szCs w:val="26"/>
+        </w:rPr>
       </w:pPr>
       <w:r>
         <w:rPr>
           <w:b/>
+          <w:sz w:val="26"/>
+          <w:szCs w:val="26"/>
         </w:rPr>
         <w:t>Utilisateur bus</w:t>
       </w:r>
       <w:r>
+        <w:rPr>
+          <w:sz w:val="26"/>
+          <w:szCs w:val="26"/>
+        </w:rPr>
         <w:t> : Cet acteur correspond à l’utilisateur du système embarqué dans le bus. Ce dernier consistera en un écran tactile affichant uniquement la carte (le réseau routier) ainsi que la position en temps réelle du bus.</w:t>
       </w:r>
     </w:p>
@@ -1642,6 +2159,10 @@
       <w:pPr>
         <w:pStyle w:val="ListParagraph"/>
         <w:ind w:left="1080" w:firstLine="0"/>
+        <w:rPr>
+          <w:sz w:val="26"/>
+          <w:szCs w:val="26"/>
+        </w:rPr>
       </w:pPr>
     </w:p>
     <w:p>
@@ -1651,17 +2172,31 @@
           <w:ilvl w:val="0"/>
           <w:numId w:val="8"/>
         </w:numPr>
+        <w:rPr>
+          <w:sz w:val="26"/>
+          <w:szCs w:val="26"/>
+        </w:rPr>
       </w:pPr>
       <w:r>
         <w:rPr>
           <w:b/>
+          <w:sz w:val="26"/>
+          <w:szCs w:val="26"/>
         </w:rPr>
         <w:t>Utilisateur avancé</w:t>
       </w:r>
       <w:r>
+        <w:rPr>
+          <w:sz w:val="26"/>
+          <w:szCs w:val="26"/>
+        </w:rPr>
         <w:t xml:space="preserve"> : Cet acteur correspond à l’utilisateur de la version </w:t>
       </w:r>
       <w:r>
+        <w:rPr>
+          <w:sz w:val="26"/>
+          <w:szCs w:val="26"/>
+        </w:rPr>
         <w:t>PC de l’application. Cet utilisateur a donc accès aux paramètres du système et a la possibilité de configurer ce dernier.</w:t>
       </w:r>
     </w:p>
@@ -1695,12 +2230,16 @@
         <w:rPr>
           <w:b/>
           <w:i/>
+          <w:sz w:val="26"/>
+          <w:szCs w:val="26"/>
         </w:rPr>
       </w:pPr>
       <w:r>
         <w:rPr>
           <w:b/>
           <w:i/>
+          <w:sz w:val="26"/>
+          <w:szCs w:val="26"/>
         </w:rPr>
         <w:t>Utilisateur bus</w:t>
       </w:r>
@@ -1714,26 +2253,38 @@
         </w:numPr>
         <w:rPr>
           <w:i/>
+          <w:sz w:val="26"/>
+          <w:szCs w:val="26"/>
         </w:rPr>
       </w:pPr>
       <w:r>
         <w:rPr>
           <w:i/>
+          <w:sz w:val="26"/>
+          <w:szCs w:val="26"/>
         </w:rPr>
         <w:t>Voir le réseau routier sur la carte :</w:t>
       </w:r>
       <w:r>
         <w:rPr>
           <w:i/>
+          <w:sz w:val="26"/>
+          <w:szCs w:val="26"/>
         </w:rPr>
         <w:t xml:space="preserve"> </w:t>
       </w:r>
       <w:r>
+        <w:rPr>
+          <w:sz w:val="26"/>
+          <w:szCs w:val="26"/>
+        </w:rPr>
         <w:t>Le système doit fournir une visualisation claire de la carte représentant le réseau routier de Belfort.</w:t>
       </w:r>
       <w:r>
         <w:rPr>
           <w:i/>
+          <w:sz w:val="26"/>
+          <w:szCs w:val="26"/>
         </w:rPr>
         <w:t xml:space="preserve"> </w:t>
       </w:r>
@@ -1747,30 +2298,52 @@
         </w:numPr>
         <w:rPr>
           <w:i/>
+          <w:sz w:val="26"/>
+          <w:szCs w:val="26"/>
         </w:rPr>
       </w:pPr>
       <w:r>
         <w:rPr>
           <w:i/>
+          <w:sz w:val="26"/>
+          <w:szCs w:val="26"/>
         </w:rPr>
         <w:t>Se déplacer sur la carte :</w:t>
       </w:r>
       <w:r>
         <w:rPr>
           <w:i/>
+          <w:sz w:val="26"/>
+          <w:szCs w:val="26"/>
         </w:rPr>
         <w:t xml:space="preserve"> </w:t>
       </w:r>
       <w:r>
+        <w:rPr>
+          <w:sz w:val="26"/>
+          <w:szCs w:val="26"/>
+        </w:rPr>
         <w:t xml:space="preserve">L’utilisateur doit pouvoir se </w:t>
       </w:r>
       <w:r>
+        <w:rPr>
+          <w:sz w:val="26"/>
+          <w:szCs w:val="26"/>
+        </w:rPr>
         <w:t>déplacer</w:t>
       </w:r>
       <w:r>
+        <w:rPr>
+          <w:sz w:val="26"/>
+          <w:szCs w:val="26"/>
+        </w:rPr>
         <w:t xml:space="preserve"> sur la carte </w:t>
       </w:r>
       <w:r>
+        <w:rPr>
+          <w:sz w:val="26"/>
+          <w:szCs w:val="26"/>
+        </w:rPr>
         <w:t>à l’aide de l’écran tactile.</w:t>
       </w:r>
     </w:p>
@@ -1783,21 +2356,31 @@
         </w:numPr>
         <w:rPr>
           <w:i/>
+          <w:sz w:val="26"/>
+          <w:szCs w:val="26"/>
         </w:rPr>
       </w:pPr>
       <w:r>
         <w:rPr>
           <w:i/>
+          <w:sz w:val="26"/>
+          <w:szCs w:val="26"/>
         </w:rPr>
         <w:t>Zoomer sur la carte :</w:t>
       </w:r>
       <w:r>
         <w:rPr>
           <w:i/>
+          <w:sz w:val="26"/>
+          <w:szCs w:val="26"/>
         </w:rPr>
         <w:t xml:space="preserve"> </w:t>
       </w:r>
       <w:r>
+        <w:rPr>
+          <w:sz w:val="26"/>
+          <w:szCs w:val="26"/>
+        </w:rPr>
         <w:t>L’utilisateur doit pouvoir zoomer sur un endroit précis de la carte à l’aide de l’écran tactile.</w:t>
       </w:r>
     </w:p>
@@ -1810,21 +2393,31 @@
         </w:numPr>
         <w:rPr>
           <w:i/>
+          <w:sz w:val="26"/>
+          <w:szCs w:val="26"/>
         </w:rPr>
       </w:pPr>
       <w:r>
         <w:rPr>
           <w:i/>
+          <w:sz w:val="26"/>
+          <w:szCs w:val="26"/>
         </w:rPr>
         <w:t>Voir son chemin parcouru sur la carte :</w:t>
       </w:r>
       <w:r>
         <w:rPr>
           <w:i/>
+          <w:sz w:val="26"/>
+          <w:szCs w:val="26"/>
         </w:rPr>
         <w:t xml:space="preserve"> </w:t>
       </w:r>
       <w:r>
+        <w:rPr>
+          <w:sz w:val="26"/>
+          <w:szCs w:val="26"/>
+        </w:rPr>
         <w:t>L’utilisateur doit pouvoir voir le trajet que son bus a effectué auparavant.</w:t>
       </w:r>
     </w:p>
@@ -1837,42 +2430,65 @@
         </w:numPr>
         <w:rPr>
           <w:i/>
+          <w:sz w:val="26"/>
+          <w:szCs w:val="26"/>
         </w:rPr>
       </w:pPr>
       <w:r>
         <w:rPr>
           <w:i/>
+          <w:sz w:val="26"/>
+          <w:szCs w:val="26"/>
         </w:rPr>
         <w:t>Voir la position de son bus sur la carte en temps réel</w:t>
       </w:r>
       <w:r>
         <w:rPr>
           <w:i/>
+          <w:sz w:val="26"/>
+          <w:szCs w:val="26"/>
         </w:rPr>
         <w:t> :</w:t>
       </w:r>
       <w:r>
         <w:rPr>
           <w:i/>
+          <w:sz w:val="26"/>
+          <w:szCs w:val="26"/>
         </w:rPr>
         <w:t xml:space="preserve"> </w:t>
       </w:r>
       <w:r>
+        <w:rPr>
+          <w:sz w:val="26"/>
+          <w:szCs w:val="26"/>
+        </w:rPr>
         <w:t>L’utilisateur doit pouvoir voir la position de son bus de manière fidèle et en temps réel sur la carte.</w:t>
       </w:r>
     </w:p>
-    <w:p/>
+    <w:p>
+      <w:pPr>
+        <w:rPr>
+          <w:sz w:val="26"/>
+          <w:szCs w:val="26"/>
+        </w:rPr>
+      </w:pPr>
+    </w:p>
     <w:p>
       <w:pPr>
         <w:rPr>
           <w:b/>
           <w:i/>
+          <w:sz w:val="26"/>
+          <w:szCs w:val="26"/>
         </w:rPr>
       </w:pPr>
       <w:r>
         <w:rPr>
           <w:b/>
           <w:i/>
+          <w:sz w:val="26"/>
+          <w:szCs w:val="26"/>
         </w:rPr>
         <w:t>Utilisateur avancé</w:t>
       </w:r>
@@ -1886,21 +2502,31 @@
         </w:numPr>
         <w:rPr>
           <w:i/>
+          <w:sz w:val="26"/>
+          <w:szCs w:val="26"/>
         </w:rPr>
       </w:pPr>
       <w:r>
         <w:rPr>
           <w:i/>
+          <w:sz w:val="26"/>
+          <w:szCs w:val="26"/>
         </w:rPr>
         <w:t>Voir le réseau routier sur la carte :</w:t>
       </w:r>
       <w:r>
         <w:rPr>
           <w:i/>
+          <w:sz w:val="26"/>
+          <w:szCs w:val="26"/>
         </w:rPr>
         <w:t xml:space="preserve"> </w:t>
       </w:r>
       <w:r>
+        <w:rPr>
+          <w:sz w:val="26"/>
+          <w:szCs w:val="26"/>
+        </w:rPr>
         <w:t>Le système doit fournir une visualisation claire de la carte représentant le réseau routier de Belfort.</w:t>
       </w:r>
     </w:p>
@@ -1913,28 +2539,32 @@
         </w:numPr>
         <w:rPr>
           <w:i/>
+          <w:sz w:val="26"/>
+          <w:szCs w:val="26"/>
         </w:rPr>
       </w:pPr>
       <w:r>
         <w:rPr>
           <w:i/>
+          <w:sz w:val="26"/>
+          <w:szCs w:val="26"/>
         </w:rPr>
         <w:t>Se déplacer sur la carte :</w:t>
       </w:r>
       <w:r>
         <w:rPr>
           <w:i/>
+          <w:sz w:val="26"/>
+          <w:szCs w:val="26"/>
         </w:rPr>
         <w:t xml:space="preserve"> </w:t>
       </w:r>
       <w:r>
-        <w:t>L’utilisateur doit pouvoir se déplacer sur la carte à l’aide de l’écran tactile</w:t>
-      </w:r>
-      <w:r>
-        <w:t xml:space="preserve"> ou de sa souris d’ordinateur</w:t>
-      </w:r>
-      <w:r>
-        <w:t>.</w:t>
+        <w:rPr>
+          <w:sz w:val="26"/>
+          <w:szCs w:val="26"/>
+        </w:rPr>
+        <w:t>L’utilisateur doit pouvoir se déplacer sur la carte à l’aide de l’écran tactile ou de sa souris d’ordinateur.</w:t>
       </w:r>
     </w:p>
     <w:p>
@@ -1946,27 +2576,51 @@
         </w:numPr>
         <w:rPr>
           <w:i/>
+          <w:sz w:val="26"/>
+          <w:szCs w:val="26"/>
         </w:rPr>
       </w:pPr>
       <w:r>
         <w:rPr>
           <w:i/>
+          <w:sz w:val="26"/>
+          <w:szCs w:val="26"/>
         </w:rPr>
         <w:t xml:space="preserve">Zoomer sur la carte : </w:t>
       </w:r>
       <w:r>
+        <w:rPr>
+          <w:sz w:val="26"/>
+          <w:szCs w:val="26"/>
+        </w:rPr>
         <w:t>L’utilisateur doit pouvoir zoomer sur un endroit précis de la carte à l’aide de l’écran tactile</w:t>
       </w:r>
       <w:r>
+        <w:rPr>
+          <w:sz w:val="26"/>
+          <w:szCs w:val="26"/>
+        </w:rPr>
         <w:t xml:space="preserve">, </w:t>
       </w:r>
       <w:r>
+        <w:rPr>
+          <w:sz w:val="26"/>
+          <w:szCs w:val="26"/>
+        </w:rPr>
         <w:t>de la molette de sa souris d’ordinateur</w:t>
       </w:r>
       <w:r>
+        <w:rPr>
+          <w:sz w:val="26"/>
+          <w:szCs w:val="26"/>
+        </w:rPr>
         <w:t xml:space="preserve"> ou d’un composant graphique (boutons plus et moins)</w:t>
       </w:r>
       <w:r>
+        <w:rPr>
+          <w:sz w:val="26"/>
+          <w:szCs w:val="26"/>
+        </w:rPr>
         <w:t>.</w:t>
       </w:r>
     </w:p>
@@ -1979,21 +2633,32 @@
         </w:numPr>
         <w:rPr>
           <w:i/>
+          <w:sz w:val="26"/>
+          <w:szCs w:val="26"/>
         </w:rPr>
       </w:pPr>
       <w:r>
         <w:rPr>
           <w:i/>
-        </w:rPr>
+          <w:sz w:val="26"/>
+          <w:szCs w:val="26"/>
+        </w:rPr>
+        <w:lastRenderedPageBreak/>
         <w:t>Voir une console avec les informations de position :</w:t>
       </w:r>
       <w:r>
         <w:rPr>
           <w:i/>
+          <w:sz w:val="26"/>
+          <w:szCs w:val="26"/>
         </w:rPr>
         <w:t xml:space="preserve"> </w:t>
       </w:r>
       <w:r>
+        <w:rPr>
+          <w:sz w:val="26"/>
+          <w:szCs w:val="26"/>
+        </w:rPr>
         <w:t>L’utilisateur doit pouvoir voir les informations relatives aux positions et aux différents éléments du système (messages d’erreurs, logs…).</w:t>
       </w:r>
     </w:p>
@@ -2006,33 +2671,47 @@
         </w:numPr>
         <w:rPr>
           <w:i/>
+          <w:sz w:val="26"/>
+          <w:szCs w:val="26"/>
         </w:rPr>
       </w:pPr>
       <w:r>
         <w:rPr>
           <w:i/>
+          <w:sz w:val="26"/>
+          <w:szCs w:val="26"/>
         </w:rPr>
         <w:t xml:space="preserve">Voir la position de </w:t>
       </w:r>
       <w:r>
         <w:rPr>
           <w:i/>
+          <w:sz w:val="26"/>
+          <w:szCs w:val="26"/>
         </w:rPr>
         <w:t>chaque bus</w:t>
       </w:r>
       <w:r>
         <w:rPr>
           <w:i/>
+          <w:sz w:val="26"/>
+          <w:szCs w:val="26"/>
         </w:rPr>
         <w:t xml:space="preserve"> sur la carte :</w:t>
       </w:r>
       <w:r>
         <w:rPr>
           <w:i/>
+          <w:sz w:val="26"/>
+          <w:szCs w:val="26"/>
         </w:rPr>
         <w:t xml:space="preserve"> </w:t>
       </w:r>
       <w:r>
+        <w:rPr>
+          <w:sz w:val="26"/>
+          <w:szCs w:val="26"/>
+        </w:rPr>
         <w:t>L’utilisateur avancé doit pouvoir voir la position en temps réel de chaque bus sur la carte.</w:t>
       </w:r>
     </w:p>
@@ -2045,25 +2724,38 @@
         </w:numPr>
         <w:rPr>
           <w:i/>
+          <w:sz w:val="26"/>
+          <w:szCs w:val="26"/>
         </w:rPr>
       </w:pPr>
       <w:r>
         <w:rPr>
           <w:i/>
-        </w:rPr>
-        <w:lastRenderedPageBreak/>
+          <w:sz w:val="26"/>
+          <w:szCs w:val="26"/>
+        </w:rPr>
         <w:t>Charger une carte :</w:t>
       </w:r>
       <w:r>
         <w:rPr>
           <w:i/>
+          <w:sz w:val="26"/>
+          <w:szCs w:val="26"/>
         </w:rPr>
         <w:t xml:space="preserve"> </w:t>
       </w:r>
       <w:r>
+        <w:rPr>
+          <w:sz w:val="26"/>
+          <w:szCs w:val="26"/>
+        </w:rPr>
         <w:t xml:space="preserve">L’utilisateur doit pouvoir charger une nouvelle carte </w:t>
       </w:r>
       <w:r>
+        <w:rPr>
+          <w:sz w:val="26"/>
+          <w:szCs w:val="26"/>
+        </w:rPr>
         <w:t>de réseau routier.</w:t>
       </w:r>
     </w:p>
@@ -2076,31 +2768,168 @@
         </w:numPr>
         <w:rPr>
           <w:i/>
+          <w:sz w:val="26"/>
+          <w:szCs w:val="26"/>
         </w:rPr>
       </w:pPr>
       <w:r>
         <w:rPr>
           <w:i/>
+          <w:sz w:val="26"/>
+          <w:szCs w:val="26"/>
         </w:rPr>
         <w:t>Voir les chemins parcourus par les bus sur la carte :</w:t>
       </w:r>
       <w:r>
         <w:rPr>
           <w:i/>
+          <w:sz w:val="26"/>
+          <w:szCs w:val="26"/>
         </w:rPr>
         <w:t xml:space="preserve"> </w:t>
       </w:r>
       <w:r>
+        <w:rPr>
+          <w:sz w:val="26"/>
+          <w:szCs w:val="26"/>
+        </w:rPr>
         <w:t>L’utilisateur avancé doit pouvoir visualiser les trajets parcourus</w:t>
       </w:r>
       <w:r>
+        <w:rPr>
+          <w:sz w:val="26"/>
+          <w:szCs w:val="26"/>
+        </w:rPr>
         <w:t xml:space="preserve"> par tous les bus en temps réel sur la carte. Chaque trajet peut être mis en couleur.</w:t>
       </w:r>
     </w:p>
+    <w:p>
+      <w:pPr>
+        <w:ind w:firstLine="0"/>
+        <w:jc w:val="left"/>
+      </w:pPr>
+      <w:r>
+        <w:br w:type="page"/>
+      </w:r>
+    </w:p>
+    <w:p>
+      <w:pPr>
+        <w:pStyle w:val="Heading2"/>
+        <w:numPr>
+          <w:ilvl w:val="0"/>
+          <w:numId w:val="6"/>
+        </w:numPr>
+      </w:pPr>
+      <w:r>
+        <w:lastRenderedPageBreak/>
+        <w:t>Besoins fonctionnels</w:t>
+      </w:r>
+    </w:p>
+    <w:p/>
+    <w:p/>
+    <w:p/>
+    <w:p>
+      <w:r>
+        <w:rPr>
+          <w:noProof/>
+          <w:lang w:eastAsia="fr-FR"/>
+        </w:rPr>
+        <w:drawing>
+          <wp:anchor distT="0" distB="0" distL="114300" distR="114300" simplePos="0" relativeHeight="251668480" behindDoc="0" locked="0" layoutInCell="1" allowOverlap="1" wp14:anchorId="492B0869" wp14:editId="12EE76CB">
+            <wp:simplePos x="0" y="0"/>
+            <wp:positionH relativeFrom="column">
+              <wp:posOffset>-1619250</wp:posOffset>
+            </wp:positionH>
+            <wp:positionV relativeFrom="paragraph">
+              <wp:posOffset>337516</wp:posOffset>
+            </wp:positionV>
+            <wp:extent cx="9232162" cy="6895199"/>
+            <wp:effectExtent l="6350" t="0" r="0" b="0"/>
+            <wp:wrapNone/>
+            <wp:docPr id="3" name="Picture 3" descr="C:\Users\Olivier\Dropbox\Cours\UTBM\GL52\Projet\UseCase Diagram1.png"/>
+            <wp:cNvGraphicFramePr>
+              <a:graphicFrameLocks xmlns:a="http://schemas.openxmlformats.org/drawingml/2006/main" noChangeAspect="1"/>
+            </wp:cNvGraphicFramePr>
+            <a:graphic xmlns:a="http://schemas.openxmlformats.org/drawingml/2006/main">
+              <a:graphicData uri="http://schemas.openxmlformats.org/drawingml/2006/picture">
+                <pic:pic xmlns:pic="http://schemas.openxmlformats.org/drawingml/2006/picture">
+                  <pic:nvPicPr>
+                    <pic:cNvPr id="0" name="Picture 1" descr="C:\Users\Olivier\Dropbox\Cours\UTBM\GL52\Projet\UseCase Diagram1.png"/>
+                    <pic:cNvPicPr>
+                      <a:picLocks noChangeAspect="1" noChangeArrowheads="1"/>
+                    </pic:cNvPicPr>
+                  </pic:nvPicPr>
+                  <pic:blipFill>
+                    <a:blip r:embed="rId14" cstate="print">
+                      <a:extLst>
+                        <a:ext uri="{28A0092B-C50C-407E-A947-70E740481C1C}">
+                          <a14:useLocalDpi xmlns:a14="http://schemas.microsoft.com/office/drawing/2010/main" val="0"/>
+                        </a:ext>
+                      </a:extLst>
+                    </a:blip>
+                    <a:srcRect/>
+                    <a:stretch>
+                      <a:fillRect/>
+                    </a:stretch>
+                  </pic:blipFill>
+                  <pic:spPr bwMode="auto">
+                    <a:xfrm rot="5400000">
+                      <a:off x="0" y="0"/>
+                      <a:ext cx="9232162" cy="6895199"/>
+                    </a:xfrm>
+                    <a:prstGeom prst="rect">
+                      <a:avLst/>
+                    </a:prstGeom>
+                    <a:noFill/>
+                    <a:ln>
+                      <a:noFill/>
+                    </a:ln>
+                  </pic:spPr>
+                </pic:pic>
+              </a:graphicData>
+            </a:graphic>
+            <wp14:sizeRelH relativeFrom="margin">
+              <wp14:pctWidth>0</wp14:pctWidth>
+            </wp14:sizeRelH>
+            <wp14:sizeRelV relativeFrom="margin">
+              <wp14:pctHeight>0</wp14:pctHeight>
+            </wp14:sizeRelV>
+          </wp:anchor>
+        </w:drawing>
+      </w:r>
+    </w:p>
+    <w:p/>
+    <w:p/>
+    <w:p>
+      <w:pPr>
+        <w:ind w:firstLine="0"/>
+        <w:jc w:val="left"/>
+      </w:pPr>
+      <w:r>
+        <w:br w:type="page"/>
+      </w:r>
+    </w:p>
+    <w:p>
+      <w:bookmarkStart w:id="0" w:name="_GoBack"/>
+      <w:bookmarkEnd w:id="0"/>
+    </w:p>
+    <w:p/>
+    <w:p/>
+    <w:p/>
+    <w:p/>
+    <w:p/>
+    <w:p/>
+    <w:p/>
+    <w:p/>
+    <w:p/>
+    <w:p/>
+    <w:p/>
+    <w:p/>
+    <w:p/>
     <w:p/>
     <w:p/>
     <w:sectPr>
-      <w:headerReference w:type="default" r:id="rId14"/>
+      <w:headerReference w:type="default" r:id="rId15"/>
       <w:pgSz w:w="11906" w:h="16838"/>
       <w:pgMar w:top="1417" w:right="1417" w:bottom="1417" w:left="1417" w:header="708" w:footer="708" w:gutter="0"/>
       <w:pgNumType w:start="0"/>
@@ -2462,7 +3291,7 @@
                                 <w:noProof/>
                                 <w:color w:val="FFFFFF" w:themeColor="background1"/>
                               </w:rPr>
-                              <w:t>6</w:t>
+                              <w:t>8</w:t>
                             </w:r>
                             <w:r>
                               <w:rPr>
@@ -2545,7 +3374,7 @@
                           <w:noProof/>
                           <w:color w:val="FFFFFF" w:themeColor="background1"/>
                         </w:rPr>
-                        <w:t>6</w:t>
+                        <w:t>8</w:t>
                       </w:r>
                       <w:r>
                         <w:rPr>
@@ -2570,7 +3399,7 @@
 
 <file path=word/numbering.xml><?xml version="1.0" encoding="utf-8"?>
 <w:numbering xmlns:wpc="http://schemas.microsoft.com/office/word/2010/wordprocessingCanvas" xmlns:mc="http://schemas.openxmlformats.org/markup-compatibility/2006" xmlns:o="urn:schemas-microsoft-com:office:office" xmlns:r="http://schemas.openxmlformats.org/officeDocument/2006/relationships" xmlns:m="http://schemas.openxmlformats.org/officeDocument/2006/math" xmlns:v="urn:schemas-microsoft-com:vml" xmlns:wp14="http://schemas.microsoft.com/office/word/2010/wordprocessingDrawing" xmlns:wp="http://schemas.openxmlformats.org/drawingml/2006/wordprocessingDrawing" xmlns:w10="urn:schemas-microsoft-com:office:word" xmlns:w="http://schemas.openxmlformats.org/wordprocessingml/2006/main" xmlns:w14="http://schemas.microsoft.com/office/word/2010/wordml" xmlns:w15="http://schemas.microsoft.com/office/word/2012/wordml" xmlns:wpg="http://schemas.microsoft.com/office/word/2010/wordprocessingGroup" xmlns:wpi="http://schemas.microsoft.com/office/word/2010/wordprocessingInk" xmlns:wne="http://schemas.microsoft.com/office/word/2006/wordml" xmlns:wps="http://schemas.microsoft.com/office/word/2010/wordprocessingShape" mc:Ignorable="w14 w15 wp14">
-  <w:abstractNum w:abstractNumId="0">
+  <w:abstractNum w:abstractNumId="0" w15:restartNumberingAfterBreak="0">
     <w:nsid w:val="180946F6"/>
     <w:multiLevelType w:val="hybridMultilevel"/>
     <w:tmpl w:val="1982F37C"/>
@@ -2683,7 +3512,7 @@
       </w:rPr>
     </w:lvl>
   </w:abstractNum>
-  <w:abstractNum w:abstractNumId="1">
+  <w:abstractNum w:abstractNumId="1" w15:restartNumberingAfterBreak="0">
     <w:nsid w:val="1A987E58"/>
     <w:multiLevelType w:val="hybridMultilevel"/>
     <w:tmpl w:val="15F4B744"/>
@@ -2772,7 +3601,7 @@
       </w:pPr>
     </w:lvl>
   </w:abstractNum>
-  <w:abstractNum w:abstractNumId="2">
+  <w:abstractNum w:abstractNumId="2" w15:restartNumberingAfterBreak="0">
     <w:nsid w:val="28FD2A91"/>
     <w:multiLevelType w:val="hybridMultilevel"/>
     <w:tmpl w:val="8A86AF5C"/>
@@ -2862,7 +3691,7 @@
       </w:pPr>
     </w:lvl>
   </w:abstractNum>
-  <w:abstractNum w:abstractNumId="3">
+  <w:abstractNum w:abstractNumId="3" w15:restartNumberingAfterBreak="0">
     <w:nsid w:val="359D0B14"/>
     <w:multiLevelType w:val="hybridMultilevel"/>
     <w:tmpl w:val="506A4B58"/>
@@ -2975,7 +3804,7 @@
       </w:rPr>
     </w:lvl>
   </w:abstractNum>
-  <w:abstractNum w:abstractNumId="4">
+  <w:abstractNum w:abstractNumId="4" w15:restartNumberingAfterBreak="0">
     <w:nsid w:val="57AA645C"/>
     <w:multiLevelType w:val="hybridMultilevel"/>
     <w:tmpl w:val="A37A2EFA"/>
@@ -3088,7 +3917,7 @@
       </w:rPr>
     </w:lvl>
   </w:abstractNum>
-  <w:abstractNum w:abstractNumId="5">
+  <w:abstractNum w:abstractNumId="5" w15:restartNumberingAfterBreak="0">
     <w:nsid w:val="5EAF1746"/>
     <w:multiLevelType w:val="hybridMultilevel"/>
     <w:tmpl w:val="0D607280"/>
@@ -3201,7 +4030,7 @@
       </w:rPr>
     </w:lvl>
   </w:abstractNum>
-  <w:abstractNum w:abstractNumId="6">
+  <w:abstractNum w:abstractNumId="6" w15:restartNumberingAfterBreak="0">
     <w:nsid w:val="63D77B6E"/>
     <w:multiLevelType w:val="hybridMultilevel"/>
     <w:tmpl w:val="D94E3B82"/>
@@ -3314,7 +4143,7 @@
       </w:rPr>
     </w:lvl>
   </w:abstractNum>
-  <w:abstractNum w:abstractNumId="7">
+  <w:abstractNum w:abstractNumId="7" w15:restartNumberingAfterBreak="0">
     <w:nsid w:val="790E6D24"/>
     <w:multiLevelType w:val="hybridMultilevel"/>
     <w:tmpl w:val="261EA212"/>
@@ -3922,6 +4751,7 @@
   <w:style w:type="character" w:default="1" w:styleId="DefaultParagraphFont">
     <w:name w:val="Default Paragraph Font"/>
     <w:uiPriority w:val="1"/>
+    <w:semiHidden/>
     <w:unhideWhenUsed/>
   </w:style>
   <w:style w:type="table" w:default="1" w:styleId="TableNormal">
@@ -4419,7 +5249,7 @@
 </file>
 
 <file path=customXml/itemProps2.xml><?xml version="1.0" encoding="utf-8"?>
-<ds:datastoreItem xmlns:ds="http://schemas.openxmlformats.org/officeDocument/2006/customXml" ds:itemID="{E8418C9D-14A1-48B7-8B73-8048B4FA0205}">
+<ds:datastoreItem xmlns:ds="http://schemas.openxmlformats.org/officeDocument/2006/customXml" ds:itemID="{F7C0F539-7011-4E9E-85F5-255F885A2D97}">
   <ds:schemaRefs>
     <ds:schemaRef ds:uri="http://schemas.openxmlformats.org/officeDocument/2006/bibliography"/>
   </ds:schemaRefs>

</xml_diff>